<commit_message>
Matt: Updated Final Architecture.
</commit_message>
<xml_diff>
--- a/LCAM Documents/LCAMFinalArchitecture.docx
+++ b/LCAM Documents/LCAMFinalArchitecture.docx
@@ -146,7 +146,15 @@
     <w:p/>
     <w:p>
       <w:r>
-        <w:t>The purpose of this document is to describe the design and implementation of the ADHD Task Manager, an application designed to help people with Attention Deficit Hyperactivity Disorder (ADHD) manage their daily tasks and stay focused on their goals. This document provides an overview of the philosophy, decisions, constraints, justifications, significant elements, and other overarching aspects of the system that shape its design and implementation.</w:t>
+        <w:t xml:space="preserve">The purpose of this document is to describe the design and implementation of the ADHD Task Manager, an application designed to help people with </w:t>
+      </w:r>
+      <w:proofErr w:type="gramStart"/>
+      <w:r>
+        <w:t>Attention Deficit Hyperactivity Disorder</w:t>
+      </w:r>
+      <w:proofErr w:type="gramEnd"/>
+      <w:r>
+        <w:t xml:space="preserve"> (ADHD) manage their daily tasks and stay focused on their goals. This document provides an overview of the philosophy, decisions, constraints, justifications, significant elements, and other overarching aspects of the system that shape its design and implementation.</w:t>
       </w:r>
     </w:p>
     <w:p/>
@@ -1056,7 +1064,25 @@
         <w:pStyle w:val="BodyText"/>
       </w:pPr>
       <w:r>
-        <w:t>A system to ensure that the application stays up an running over specified percentage of time. The Mechanism will ensure that including planned outages, the system will have minimal downtime.</w:t>
+        <w:t xml:space="preserve">A system to ensure that the application stays up </w:t>
+      </w:r>
+      <w:proofErr w:type="spellStart"/>
+      <w:proofErr w:type="gramStart"/>
+      <w:r>
+        <w:t>an</w:t>
+      </w:r>
+      <w:proofErr w:type="spellEnd"/>
+      <w:proofErr w:type="gramEnd"/>
+      <w:r>
+        <w:t xml:space="preserve"> running over </w:t>
+      </w:r>
+      <w:proofErr w:type="gramStart"/>
+      <w:r>
+        <w:t>specified</w:t>
+      </w:r>
+      <w:proofErr w:type="gramEnd"/>
+      <w:r>
+        <w:t xml:space="preserve"> percentage of time. The Mechanism will ensure that including planned outages, the system will have minimal downtime.</w:t>
       </w:r>
     </w:p>
     <w:p>
@@ -1084,7 +1110,21 @@
         <w:rPr>
           <w:color w:val="00B050"/>
         </w:rPr>
-        <w:t xml:space="preserve">Room Databases, which are a pretty much an SQLite Database, will be used to store records of the Reward and Task Data. These will be archived. </w:t>
+        <w:t xml:space="preserve">Room Databases, which are </w:t>
+      </w:r>
+      <w:proofErr w:type="gramStart"/>
+      <w:r>
+        <w:rPr>
+          <w:color w:val="00B050"/>
+        </w:rPr>
+        <w:t>a pretty</w:t>
+      </w:r>
+      <w:proofErr w:type="gramEnd"/>
+      <w:r>
+        <w:rPr>
+          <w:color w:val="00B050"/>
+        </w:rPr>
+        <w:t xml:space="preserve"> much an SQLite Database, will be used to store records of the Reward and Task Data. These will be archived. </w:t>
       </w:r>
     </w:p>
     <w:p>
@@ -1112,12 +1152,20 @@
         <w:rPr>
           <w:color w:val="00B050"/>
         </w:rPr>
-        <w:t>Cloud Firestore</w:t>
-      </w:r>
+        <w:t xml:space="preserve">Cloud </w:t>
+      </w:r>
+      <w:proofErr w:type="spellStart"/>
       <w:r>
         <w:rPr>
           <w:color w:val="00B050"/>
         </w:rPr>
+        <w:t>Firestore</w:t>
+      </w:r>
+      <w:proofErr w:type="spellEnd"/>
+      <w:r>
+        <w:rPr>
+          <w:color w:val="00B050"/>
+        </w:rPr>
         <w:t xml:space="preserve"> handles communication from the application to the Google Services Database.</w:t>
       </w:r>
     </w:p>
@@ -1162,7 +1210,15 @@
         <w:pStyle w:val="BodyText"/>
       </w:pPr>
       <w:r>
-        <w:t>The Error Management Mechanism is how the development team will handle errors on a user’s system. A Error reports will need to be created and sent back to the developers to analyze and fix to ensure the application works properly and so that it may not happen again.</w:t>
+        <w:t xml:space="preserve">The Error Management Mechanism is how the development team will handle errors on a user’s system. </w:t>
+      </w:r>
+      <w:proofErr w:type="gramStart"/>
+      <w:r>
+        <w:t>A</w:t>
+      </w:r>
+      <w:proofErr w:type="gramEnd"/>
+      <w:r>
+        <w:t xml:space="preserve"> Error reports will need to be created and sent back to the developers to analyze and fix to ensure the application works properly and so that it may not happen again.</w:t>
       </w:r>
       <w:r>
         <w:t xml:space="preserve"> </w:t>
@@ -1171,14 +1227,36 @@
         <w:rPr>
           <w:color w:val="00B050"/>
         </w:rPr>
-        <w:t xml:space="preserve">Firebases’ Crashlytics is a crash reporting solution by Google that </w:t>
-      </w:r>
+        <w:t xml:space="preserve">Firebases’ </w:t>
+      </w:r>
+      <w:proofErr w:type="spellStart"/>
       <w:r>
         <w:rPr>
           <w:color w:val="00B050"/>
         </w:rPr>
-        <w:t>will be able to be implemented to report issues after launch</w:t>
-      </w:r>
+        <w:t>Crashlytics</w:t>
+      </w:r>
+      <w:proofErr w:type="spellEnd"/>
+      <w:r>
+        <w:rPr>
+          <w:color w:val="00B050"/>
+        </w:rPr>
+        <w:t xml:space="preserve"> is a crash reporting solution by Google that </w:t>
+      </w:r>
+      <w:r>
+        <w:rPr>
+          <w:color w:val="00B050"/>
+        </w:rPr>
+        <w:t xml:space="preserve">will be able to be implemented to report issues after </w:t>
+      </w:r>
+      <w:proofErr w:type="gramStart"/>
+      <w:r>
+        <w:rPr>
+          <w:color w:val="00B050"/>
+        </w:rPr>
+        <w:t>launch</w:t>
+      </w:r>
+      <w:proofErr w:type="gramEnd"/>
     </w:p>
     <w:p>
       <w:pPr>
@@ -1259,8 +1337,32 @@
         <w:rPr>
           <w:color w:val="00B050"/>
         </w:rPr>
-        <w:t>Room Database with Cloud Firestore will be used for the data’s persistance</w:t>
-      </w:r>
+        <w:t xml:space="preserve">Room Database with Cloud </w:t>
+      </w:r>
+      <w:proofErr w:type="spellStart"/>
+      <w:r>
+        <w:rPr>
+          <w:color w:val="00B050"/>
+        </w:rPr>
+        <w:t>Firestore</w:t>
+      </w:r>
+      <w:proofErr w:type="spellEnd"/>
+      <w:r>
+        <w:rPr>
+          <w:color w:val="00B050"/>
+        </w:rPr>
+        <w:t xml:space="preserve"> will be used for the data’s </w:t>
+      </w:r>
+      <w:proofErr w:type="spellStart"/>
+      <w:proofErr w:type="gramStart"/>
+      <w:r>
+        <w:rPr>
+          <w:color w:val="00B050"/>
+        </w:rPr>
+        <w:t>persistance</w:t>
+      </w:r>
+      <w:proofErr w:type="spellEnd"/>
+      <w:proofErr w:type="gramEnd"/>
     </w:p>
     <w:p>
       <w:pPr>
@@ -1281,7 +1383,15 @@
         <w:t xml:space="preserve">Security mechanisms ensure that </w:t>
       </w:r>
       <w:r>
-        <w:t>the data stored on the user’s device remains private. It will also ensure the user is safe while using the application as the application will used online.</w:t>
+        <w:t xml:space="preserve">the data stored on the user’s device remains private. It will also ensure the user is safe while using the application as the application will </w:t>
+      </w:r>
+      <w:proofErr w:type="gramStart"/>
+      <w:r>
+        <w:t>used</w:t>
+      </w:r>
+      <w:proofErr w:type="gramEnd"/>
+      <w:r>
+        <w:t xml:space="preserve"> online.</w:t>
       </w:r>
       <w:r>
         <w:t xml:space="preserve"> </w:t>
@@ -1290,7 +1400,35 @@
         <w:rPr>
           <w:color w:val="00B050"/>
         </w:rPr>
-        <w:t>Database encryption will be used by SQCipher for the room database with Google’s built-in security for the Cloud Firestore.</w:t>
+        <w:t xml:space="preserve">Database encryption will be used by </w:t>
+      </w:r>
+      <w:proofErr w:type="spellStart"/>
+      <w:r>
+        <w:rPr>
+          <w:color w:val="00B050"/>
+        </w:rPr>
+        <w:t>SQCipher</w:t>
+      </w:r>
+      <w:proofErr w:type="spellEnd"/>
+      <w:r>
+        <w:rPr>
+          <w:color w:val="00B050"/>
+        </w:rPr>
+        <w:t xml:space="preserve"> for the room database with Google’s built-in security for the Cloud </w:t>
+      </w:r>
+      <w:proofErr w:type="spellStart"/>
+      <w:r>
+        <w:rPr>
+          <w:color w:val="00B050"/>
+        </w:rPr>
+        <w:t>Firestore</w:t>
+      </w:r>
+      <w:proofErr w:type="spellEnd"/>
+      <w:r>
+        <w:rPr>
+          <w:color w:val="00B050"/>
+        </w:rPr>
+        <w:t>.</w:t>
       </w:r>
     </w:p>
     <w:p>
@@ -1381,6 +1519,31 @@
       </w:pPr>
       <w:r>
         <w:t>Is what the user will receive when completing a task.</w:t>
+      </w:r>
+    </w:p>
+    <w:p>
+      <w:pPr>
+        <w:pStyle w:val="BodyText"/>
+      </w:pPr>
+    </w:p>
+    <w:p>
+      <w:pPr>
+        <w:pStyle w:val="BodyText"/>
+        <w:rPr>
+          <w:b/>
+          <w:bCs/>
+          <w:sz w:val="22"/>
+          <w:szCs w:val="22"/>
+        </w:rPr>
+      </w:pPr>
+      <w:r>
+        <w:rPr>
+          <w:b/>
+          <w:bCs/>
+          <w:sz w:val="22"/>
+          <w:szCs w:val="22"/>
+        </w:rPr>
+        <w:t>**See Component Diagram in Section 11**</w:t>
       </w:r>
     </w:p>
     <w:p>
@@ -2214,7 +2377,17 @@
           <w:iCs/>
           <w:sz w:val="20"/>
         </w:rPr>
-        <w:t xml:space="preserve"> responsible for integrating external services and APIs, like calendar synchronization, notifications, and </w:t>
+        <w:t xml:space="preserve"> responsible for integrating external services and APIs, like calendar </w:t>
+      </w:r>
+      <w:r>
+        <w:rPr>
+          <w:rFonts w:ascii="Times" w:hAnsi="Times"/>
+          <w:b w:val="0"/>
+          <w:iCs/>
+          <w:sz w:val="20"/>
+        </w:rPr>
+        <w:lastRenderedPageBreak/>
+        <w:t xml:space="preserve">synchronization, notifications, and </w:t>
       </w:r>
       <w:r>
         <w:rPr>
@@ -2357,17 +2530,7 @@
           <w:iCs/>
           <w:sz w:val="20"/>
         </w:rPr>
-        <w:t xml:space="preserve"> of the application, including networking, </w:t>
-      </w:r>
-      <w:r>
-        <w:rPr>
-          <w:rFonts w:ascii="Times" w:hAnsi="Times"/>
-          <w:b w:val="0"/>
-          <w:iCs/>
-          <w:sz w:val="20"/>
-        </w:rPr>
-        <w:lastRenderedPageBreak/>
-        <w:t xml:space="preserve">security, and performance optimization. It </w:t>
+        <w:t xml:space="preserve"> of the application, including networking, security, and performance optimization. It </w:t>
       </w:r>
       <w:r>
         <w:rPr>
@@ -2604,8 +2767,13 @@
         <w:t xml:space="preserve">. If the system has </w:t>
       </w:r>
       <w:r>
-        <w:t>a built in</w:t>
-      </w:r>
+        <w:t xml:space="preserve">a </w:t>
+      </w:r>
+      <w:proofErr w:type="gramStart"/>
+      <w:r>
+        <w:t>built in</w:t>
+      </w:r>
+      <w:proofErr w:type="gramEnd"/>
       <w:r>
         <w:t xml:space="preserve"> data persistence</w:t>
       </w:r>
@@ -2779,10 +2947,18 @@
         <w:t xml:space="preserve">, we can effectively communicate the software architecture of the ADHD Task Manager mobile app to various stakeholders, </w:t>
       </w:r>
       <w:r>
-        <w:t xml:space="preserve">making sure </w:t>
-      </w:r>
-      <w:r>
-        <w:t xml:space="preserve"> that </w:t>
+        <w:t xml:space="preserve">making </w:t>
+      </w:r>
+      <w:proofErr w:type="gramStart"/>
+      <w:r>
+        <w:t xml:space="preserve">sure </w:t>
+      </w:r>
+      <w:r>
+        <w:t xml:space="preserve"> that</w:t>
+      </w:r>
+      <w:proofErr w:type="gramEnd"/>
+      <w:r>
+        <w:t xml:space="preserve"> </w:t>
       </w:r>
       <w:r>
         <w:t xml:space="preserve">the </w:t>
@@ -2993,16 +3169,7 @@
               <w:cnfStyle w:val="000000100000" w:firstRow="0" w:lastRow="0" w:firstColumn="0" w:lastColumn="0" w:oddVBand="0" w:evenVBand="0" w:oddHBand="1" w:evenHBand="0" w:firstRowFirstColumn="0" w:firstRowLastColumn="0" w:lastRowFirstColumn="0" w:lastRowLastColumn="0"/>
             </w:pPr>
             <w:r>
-              <w:t>29</w:t>
-            </w:r>
-            <w:r>
-              <w:t>/0</w:t>
-            </w:r>
-            <w:r>
-              <w:t>5</w:t>
-            </w:r>
-            <w:r>
-              <w:t>/23</w:t>
+              <w:t>29/05/23</w:t>
             </w:r>
           </w:p>
         </w:tc>
@@ -3083,16 +3250,7 @@
               <w:cnfStyle w:val="000000000000" w:firstRow="0" w:lastRow="0" w:firstColumn="0" w:lastColumn="0" w:oddVBand="0" w:evenVBand="0" w:oddHBand="0" w:evenHBand="0" w:firstRowFirstColumn="0" w:firstRowLastColumn="0" w:lastRowFirstColumn="0" w:lastRowLastColumn="0"/>
             </w:pPr>
             <w:r>
-              <w:t>29</w:t>
-            </w:r>
-            <w:r>
-              <w:t>/0</w:t>
-            </w:r>
-            <w:r>
-              <w:t>5</w:t>
-            </w:r>
-            <w:r>
-              <w:t>/23</w:t>
+              <w:t>29/05/23</w:t>
             </w:r>
           </w:p>
         </w:tc>
@@ -3205,12 +3363,165 @@
           </w:p>
         </w:tc>
       </w:tr>
+      <w:tr>
+        <w:trPr>
+          <w:trHeight w:val="286"/>
+        </w:trPr>
+        <w:tc>
+          <w:tcPr>
+            <w:cnfStyle w:val="001000000000" w:firstRow="0" w:lastRow="0" w:firstColumn="1" w:lastColumn="0" w:oddVBand="0" w:evenVBand="0" w:oddHBand="0" w:evenHBand="0" w:firstRowFirstColumn="0" w:firstRowLastColumn="0" w:lastRowFirstColumn="0" w:lastRowLastColumn="0"/>
+            <w:tcW w:w="1604" w:type="dxa"/>
+          </w:tcPr>
+          <w:p>
+            <w:r>
+              <w:t>004</w:t>
+            </w:r>
+          </w:p>
+        </w:tc>
+        <w:tc>
+          <w:tcPr>
+            <w:tcW w:w="1594" w:type="dxa"/>
+          </w:tcPr>
+          <w:p>
+            <w:pPr>
+              <w:cnfStyle w:val="000000000000" w:firstRow="0" w:lastRow="0" w:firstColumn="0" w:lastColumn="0" w:oddVBand="0" w:evenVBand="0" w:oddHBand="0" w:evenHBand="0" w:firstRowFirstColumn="0" w:firstRowLastColumn="0" w:lastRowFirstColumn="0" w:lastRowLastColumn="0"/>
+            </w:pPr>
+            <w:r>
+              <w:t xml:space="preserve">Component </w:t>
+            </w:r>
+            <w:r>
+              <w:lastRenderedPageBreak/>
+              <w:t>Diagram</w:t>
+            </w:r>
+          </w:p>
+        </w:tc>
+        <w:tc>
+          <w:tcPr>
+            <w:tcW w:w="1843" w:type="dxa"/>
+          </w:tcPr>
+          <w:p>
+            <w:pPr>
+              <w:cnfStyle w:val="000000000000" w:firstRow="0" w:lastRow="0" w:firstColumn="0" w:lastColumn="0" w:oddVBand="0" w:evenVBand="0" w:oddHBand="0" w:evenHBand="0" w:firstRowFirstColumn="0" w:firstRowLastColumn="0" w:lastRowFirstColumn="0" w:lastRowLastColumn="0"/>
+            </w:pPr>
+            <w:r>
+              <w:lastRenderedPageBreak/>
+              <w:t xml:space="preserve">Added a </w:t>
+            </w:r>
+            <w:r>
+              <w:lastRenderedPageBreak/>
+              <w:t>Component Diagram</w:t>
+            </w:r>
+          </w:p>
+        </w:tc>
+        <w:tc>
+          <w:tcPr>
+            <w:tcW w:w="1600" w:type="dxa"/>
+          </w:tcPr>
+          <w:p>
+            <w:pPr>
+              <w:cnfStyle w:val="000000000000" w:firstRow="0" w:lastRow="0" w:firstColumn="0" w:lastColumn="0" w:oddVBand="0" w:evenVBand="0" w:oddHBand="0" w:evenHBand="0" w:firstRowFirstColumn="0" w:firstRowLastColumn="0" w:lastRowFirstColumn="0" w:lastRowLastColumn="0"/>
+            </w:pPr>
+            <w:r>
+              <w:lastRenderedPageBreak/>
+              <w:t>12/06/23</w:t>
+            </w:r>
+          </w:p>
+        </w:tc>
+        <w:tc>
+          <w:tcPr>
+            <w:tcW w:w="1600" w:type="dxa"/>
+          </w:tcPr>
+          <w:p>
+            <w:pPr>
+              <w:cnfStyle w:val="000000000000" w:firstRow="0" w:lastRow="0" w:firstColumn="0" w:lastColumn="0" w:oddVBand="0" w:evenVBand="0" w:oddHBand="0" w:evenHBand="0" w:firstRowFirstColumn="0" w:firstRowLastColumn="0" w:lastRowFirstColumn="0" w:lastRowLastColumn="0"/>
+            </w:pPr>
+            <w:r>
+              <w:t>M. Neil</w:t>
+            </w:r>
+          </w:p>
+        </w:tc>
+        <w:tc>
+          <w:tcPr>
+            <w:tcW w:w="1605" w:type="dxa"/>
+          </w:tcPr>
+          <w:p>
+            <w:pPr>
+              <w:cnfStyle w:val="000000000000" w:firstRow="0" w:lastRow="0" w:firstColumn="0" w:lastColumn="0" w:oddVBand="0" w:evenVBand="0" w:oddHBand="0" w:evenHBand="0" w:firstRowFirstColumn="0" w:firstRowLastColumn="0" w:lastRowFirstColumn="0" w:lastRowLastColumn="0"/>
+            </w:pPr>
+            <w:r>
+              <w:t>n/a</w:t>
+            </w:r>
+          </w:p>
+        </w:tc>
+      </w:tr>
     </w:tbl>
     <w:p/>
     <w:p/>
+    <w:p/>
+    <w:p/>
+    <w:p>
+      <w:pPr>
+        <w:pStyle w:val="Heading1"/>
+      </w:pPr>
+      <w:r>
+        <w:t>C</w:t>
+      </w:r>
+      <w:r>
+        <w:t>omponent Diagram</w:t>
+      </w:r>
+    </w:p>
+    <w:p/>
+    <w:p>
+      <w:r>
+        <w:rPr>
+          <w:noProof/>
+        </w:rPr>
+        <w:drawing>
+          <wp:inline distT="0" distB="0" distL="0" distR="0" wp14:anchorId="0B07A210" wp14:editId="1763CAA3">
+            <wp:extent cx="6673736" cy="4841296"/>
+            <wp:effectExtent l="1588" t="0" r="0" b="0"/>
+            <wp:docPr id="1281443030" name="Picture 1"/>
+            <wp:cNvGraphicFramePr>
+              <a:graphicFrameLocks xmlns:a="http://schemas.openxmlformats.org/drawingml/2006/main" noChangeAspect="1"/>
+            </wp:cNvGraphicFramePr>
+            <a:graphic xmlns:a="http://schemas.openxmlformats.org/drawingml/2006/main">
+              <a:graphicData uri="http://schemas.openxmlformats.org/drawingml/2006/picture">
+                <pic:pic xmlns:pic="http://schemas.openxmlformats.org/drawingml/2006/picture">
+                  <pic:nvPicPr>
+                    <pic:cNvPr id="1281443030" name="Picture 1281443030"/>
+                    <pic:cNvPicPr/>
+                  </pic:nvPicPr>
+                  <pic:blipFill>
+                    <a:blip r:embed="rId11">
+                      <a:extLst>
+                        <a:ext uri="{28A0092B-C50C-407E-A947-70E740481C1C}">
+                          <a14:useLocalDpi xmlns:a14="http://schemas.microsoft.com/office/drawing/2010/main" val="0"/>
+                        </a:ext>
+                      </a:extLst>
+                    </a:blip>
+                    <a:stretch>
+                      <a:fillRect/>
+                    </a:stretch>
+                  </pic:blipFill>
+                  <pic:spPr>
+                    <a:xfrm rot="5400000">
+                      <a:off x="0" y="0"/>
+                      <a:ext cx="6740244" cy="4889543"/>
+                    </a:xfrm>
+                    <a:prstGeom prst="rect">
+                      <a:avLst/>
+                    </a:prstGeom>
+                  </pic:spPr>
+                </pic:pic>
+              </a:graphicData>
+            </a:graphic>
+          </wp:inline>
+        </w:drawing>
+      </w:r>
+    </w:p>
     <w:sectPr>
-      <w:headerReference w:type="default" r:id="rId11"/>
-      <w:footerReference w:type="default" r:id="rId12"/>
+      <w:headerReference w:type="default" r:id="rId12"/>
+      <w:footerReference w:type="default" r:id="rId13"/>
       <w:pgSz w:w="12240" w:h="15840" w:code="1"/>
       <w:pgMar w:top="1440" w:right="1440" w:bottom="1440" w:left="1440" w:header="720" w:footer="720" w:gutter="0"/>
       <w:cols w:space="720"/>
@@ -3510,14 +3821,14 @@
         <v:path o:extrusionok="f" gradientshapeok="t" o:connecttype="rect"/>
         <o:lock v:ext="edit" aspectratio="t"/>
       </v:shapetype>
-      <v:shape id="_x0000_i1080" type="#_x0000_t75" style="width:29.9pt;height:27.1pt" o:bullet="t">
+      <v:shape id="_x0000_i1052" type="#_x0000_t75" style="width:30pt;height:27pt" o:bullet="t">
         <v:imagedata r:id="rId1" o:title="clip_image001"/>
       </v:shape>
     </w:pict>
   </w:numPicBullet>
   <w:numPicBullet w:numPicBulletId="1">
     <w:pict>
-      <v:shape id="_x0000_i1081" type="#_x0000_t75" style="width:30.85pt;height:29.9pt" o:bullet="t">
+      <v:shape id="_x0000_i1053" type="#_x0000_t75" style="width:30.6pt;height:30pt" o:bullet="t">
         <v:imagedata r:id="rId2" o:title="clip_image002"/>
       </v:shape>
     </w:pict>

</xml_diff>